<commit_message>
DOCX-Dateien angepasst Folgeseiten mit Kopf- und Fußzeile ausgestattet
</commit_message>
<xml_diff>
--- a/Caterer DB/Content/DocxVorlagen/InformationsblattBraunschweig.docx
+++ b/Caterer DB/Content/DocxVorlagen/InformationsblattBraunschweig.docx
@@ -2,96 +2,6 @@
 <file path=word/document.xml><?xml version="1.0" encoding="utf-8"?>
 <w:document xmlns:wpc="http://schemas.microsoft.com/office/word/2010/wordprocessingCanvas" xmlns:mc="http://schemas.openxmlformats.org/markup-compatibility/2006" xmlns:o="urn:schemas-microsoft-com:office:office" xmlns:r="http://schemas.openxmlformats.org/officeDocument/2006/relationships" xmlns:m="http://schemas.openxmlformats.org/officeDocument/2006/math" xmlns:v="urn:schemas-microsoft-com:vml" xmlns:wp14="http://schemas.microsoft.com/office/word/2010/wordprocessingDrawing" xmlns:wp="http://schemas.openxmlformats.org/drawingml/2006/wordprocessingDrawing" xmlns:w10="urn:schemas-microsoft-com:office:word" xmlns:w="http://schemas.openxmlformats.org/wordprocessingml/2006/main" xmlns:w14="http://schemas.microsoft.com/office/word/2010/wordml" xmlns:wpg="http://schemas.microsoft.com/office/word/2010/wordprocessingGroup" xmlns:wpi="http://schemas.microsoft.com/office/word/2010/wordprocessingInk" xmlns:wne="http://schemas.microsoft.com/office/word/2006/wordml" xmlns:wps="http://schemas.microsoft.com/office/word/2010/wordprocessingShape" mc:Ignorable="w14 wp14">
   <w:body>
-    <w:p>
-      <w:pPr>
-        <w:pStyle w:val="Briefkopf"/>
-        <w:framePr w:w="2896" w:h="1905" w:hSpace="142" w:wrap="around" w:vAnchor="page" w:x="8380" w:y="676"/>
-        <w:tabs>
-          <w:tab w:val="left" w:pos="1106"/>
-        </w:tabs>
-        <w:rPr>
-          <w:b/>
-        </w:rPr>
-      </w:pPr>
-      <w:r>
-        <w:rPr>
-          <w:b/>
-        </w:rPr>
-        <w:t>Deutsche Gesellschaft für Ernährung e. V.</w:t>
-      </w:r>
-    </w:p>
-    <w:p>
-      <w:pPr>
-        <w:pStyle w:val="Briefkopf"/>
-        <w:framePr w:w="2896" w:h="1905" w:hSpace="142" w:wrap="around" w:vAnchor="page" w:x="8380" w:y="676"/>
-        <w:tabs>
-          <w:tab w:val="left" w:pos="1106"/>
-        </w:tabs>
-        <w:rPr>
-          <w:b/>
-        </w:rPr>
-      </w:pPr>
-    </w:p>
-    <w:p>
-      <w:pPr>
-        <w:pStyle w:val="Briefkopf"/>
-        <w:framePr w:w="2896" w:h="1905" w:hSpace="142" w:wrap="around" w:vAnchor="page" w:x="8380" w:y="676"/>
-        <w:tabs>
-          <w:tab w:val="left" w:pos="1106"/>
-        </w:tabs>
-        <w:rPr>
-          <w:b/>
-        </w:rPr>
-      </w:pPr>
-      <w:r>
-        <w:rPr>
-          <w:b/>
-        </w:rPr>
-        <w:t>Vernetzungsstelle Schulverpflegung Niedersachsen</w:t>
-      </w:r>
-    </w:p>
-    <w:p>
-      <w:pPr>
-        <w:pStyle w:val="Briefkopf"/>
-        <w:framePr w:w="2896" w:h="1905" w:hSpace="142" w:wrap="around" w:vAnchor="page" w:x="8380" w:y="676"/>
-        <w:tabs>
-          <w:tab w:val="left" w:pos="1106"/>
-        </w:tabs>
-      </w:pPr>
-      <w:proofErr w:type="spellStart"/>
-      <w:r>
-        <w:t>Bohlweg</w:t>
-      </w:r>
-      <w:proofErr w:type="spellEnd"/>
-      <w:r>
-        <w:t xml:space="preserve"> 38</w:t>
-      </w:r>
-    </w:p>
-    <w:p>
-      <w:pPr>
-        <w:pStyle w:val="Briefkopf"/>
-        <w:framePr w:w="2896" w:h="1905" w:hSpace="142" w:wrap="around" w:vAnchor="page" w:x="8380" w:y="676"/>
-        <w:tabs>
-          <w:tab w:val="left" w:pos="1106"/>
-        </w:tabs>
-      </w:pPr>
-      <w:r>
-        <w:t>38100 Braunschweig</w:t>
-      </w:r>
-    </w:p>
-    <w:p>
-      <w:pPr>
-        <w:pStyle w:val="Briefkopf"/>
-        <w:framePr w:w="2896" w:h="1905" w:hSpace="142" w:wrap="around" w:vAnchor="page" w:x="8380" w:y="676"/>
-        <w:tabs>
-          <w:tab w:val="clear" w:pos="1021"/>
-          <w:tab w:val="left" w:pos="1106"/>
-        </w:tabs>
-      </w:pPr>
-      <w:r>
-        <w:t>www.dgevesch-ni.de</w:t>
-      </w:r>
-    </w:p>
     <w:p>
       <w:pPr>
         <w:pStyle w:val="Anschrift"/>
@@ -208,7 +118,7 @@
           <w:sz w:val="20"/>
           <w:szCs w:val="20"/>
         </w:rPr>
-        <w:t>25.04.2017</w:t>
+        <w:t>04.05.2017</w:t>
       </w:r>
       <w:r>
         <w:rPr>
@@ -1175,6 +1085,8 @@
           </w:r>
         </w:sdtContent>
       </w:sdt>
+      <w:bookmarkStart w:id="0" w:name="_GoBack"/>
+      <w:bookmarkEnd w:id="0"/>
       <w:r>
         <w:rPr>
           <w:rFonts w:cs="Arial"/>
@@ -1229,12 +1141,12 @@
     </w:p>
     <w:sectPr>
       <w:headerReference w:type="default" r:id="rId10"/>
-      <w:headerReference w:type="first" r:id="rId11"/>
-      <w:footerReference w:type="first" r:id="rId12"/>
+      <w:footerReference w:type="default" r:id="rId11"/>
+      <w:headerReference w:type="first" r:id="rId12"/>
+      <w:footerReference w:type="first" r:id="rId13"/>
       <w:pgSz w:w="11906" w:h="16838" w:code="9"/>
       <w:pgMar w:top="2835" w:right="1134" w:bottom="357" w:left="1366" w:header="709" w:footer="284" w:gutter="0"/>
       <w:cols w:space="708"/>
-      <w:titlePg/>
       <w:docGrid w:linePitch="360"/>
     </w:sectPr>
   </w:body>
@@ -1292,7 +1204,7 @@
         <w:lang w:val="en-GB" w:eastAsia="en-GB"/>
       </w:rPr>
       <w:drawing>
-        <wp:anchor distT="0" distB="0" distL="114300" distR="114300" simplePos="0" relativeHeight="251662336" behindDoc="0" locked="0" layoutInCell="1" allowOverlap="1" wp14:anchorId="4BF0838F" wp14:editId="64F3EAC6">
+        <wp:anchor distT="0" distB="0" distL="114300" distR="114300" simplePos="0" relativeHeight="251664384" behindDoc="0" locked="0" layoutInCell="1" allowOverlap="1" wp14:anchorId="24CAB6E2" wp14:editId="0FD6C6F5">
           <wp:simplePos x="0" y="0"/>
           <wp:positionH relativeFrom="margin">
             <wp:posOffset>4651513</wp:posOffset>
@@ -1303,7 +1215,7 @@
           <wp:extent cx="1335600" cy="313200"/>
           <wp:effectExtent l="0" t="0" r="0" b="0"/>
           <wp:wrapNone/>
-          <wp:docPr id="232" name="Bild 232"/>
+          <wp:docPr id="14" name="Bild 232"/>
           <wp:cNvGraphicFramePr>
             <a:graphicFrameLocks xmlns:a="http://schemas.openxmlformats.org/drawingml/2006/main" noChangeAspect="1"/>
           </wp:cNvGraphicFramePr>
@@ -1359,10 +1271,10 @@
         <w:lang w:val="en-GB" w:eastAsia="en-GB"/>
       </w:rPr>
       <w:drawing>
-        <wp:inline distT="0" distB="0" distL="0" distR="0" wp14:anchorId="7C82A85C" wp14:editId="3B81C9FB">
+        <wp:inline distT="0" distB="0" distL="0" distR="0" wp14:anchorId="3D9B6A17" wp14:editId="0E41B9F8">
           <wp:extent cx="1724400" cy="712800"/>
           <wp:effectExtent l="0" t="0" r="0" b="0"/>
-          <wp:docPr id="201" name="Bild 201" descr="S:\DGE\Vorlagen\Logos\ML\Logos ab 2017\170117_ML Logo Förderung.jpg"/>
+          <wp:docPr id="15" name="Bild 201" descr="S:\DGE\Vorlagen\Logos\ML\Logos ab 2017\170117_ML Logo Förderung.jpg"/>
           <wp:cNvGraphicFramePr>
             <a:graphicFrameLocks xmlns:a="http://schemas.openxmlformats.org/drawingml/2006/main" noChangeAspect="1"/>
           </wp:cNvGraphicFramePr>
@@ -1553,6 +1465,295 @@
       <w:t>BIC-SWIFT COLSDE33</w:t>
     </w:r>
   </w:p>
+  <w:p>
+    <w:pPr>
+      <w:pStyle w:val="Fuzeile"/>
+    </w:pPr>
+  </w:p>
+</w:ftr>
+</file>
+
+<file path=word/footer2.xml><?xml version="1.0" encoding="utf-8"?>
+<w:ftr xmlns:wpc="http://schemas.microsoft.com/office/word/2010/wordprocessingCanvas" xmlns:mc="http://schemas.openxmlformats.org/markup-compatibility/2006" xmlns:o="urn:schemas-microsoft-com:office:office" xmlns:r="http://schemas.openxmlformats.org/officeDocument/2006/relationships" xmlns:m="http://schemas.openxmlformats.org/officeDocument/2006/math" xmlns:v="urn:schemas-microsoft-com:vml" xmlns:wp14="http://schemas.microsoft.com/office/word/2010/wordprocessingDrawing" xmlns:wp="http://schemas.openxmlformats.org/drawingml/2006/wordprocessingDrawing" xmlns:w10="urn:schemas-microsoft-com:office:word" xmlns:w="http://schemas.openxmlformats.org/wordprocessingml/2006/main" xmlns:w14="http://schemas.microsoft.com/office/word/2010/wordml" xmlns:wpg="http://schemas.microsoft.com/office/word/2010/wordprocessingGroup" xmlns:wpi="http://schemas.microsoft.com/office/word/2010/wordprocessingInk" xmlns:wne="http://schemas.microsoft.com/office/word/2006/wordml" xmlns:wps="http://schemas.microsoft.com/office/word/2010/wordprocessingShape" mc:Ignorable="w14 wp14">
+  <w:p>
+    <w:pPr>
+      <w:pStyle w:val="Fuzeilefett"/>
+      <w:pBdr>
+        <w:bottom w:val="single" w:sz="4" w:space="9" w:color="auto"/>
+      </w:pBdr>
+      <w:tabs>
+        <w:tab w:val="clear" w:pos="3544"/>
+        <w:tab w:val="clear" w:pos="6521"/>
+        <w:tab w:val="clear" w:pos="7796"/>
+      </w:tabs>
+    </w:pPr>
+    <w:r>
+      <w:rPr>
+        <w:noProof/>
+        <w:lang w:val="en-GB" w:eastAsia="en-GB"/>
+      </w:rPr>
+      <w:drawing>
+        <wp:anchor distT="0" distB="0" distL="114300" distR="114300" simplePos="0" relativeHeight="251662336" behindDoc="0" locked="0" layoutInCell="1" allowOverlap="1" wp14:anchorId="4BF0838F" wp14:editId="64F3EAC6">
+          <wp:simplePos x="0" y="0"/>
+          <wp:positionH relativeFrom="margin">
+            <wp:posOffset>4651513</wp:posOffset>
+          </wp:positionH>
+          <wp:positionV relativeFrom="paragraph">
+            <wp:posOffset>313055</wp:posOffset>
+          </wp:positionV>
+          <wp:extent cx="1335600" cy="313200"/>
+          <wp:effectExtent l="0" t="0" r="0" b="0"/>
+          <wp:wrapNone/>
+          <wp:docPr id="12" name="Bild 232"/>
+          <wp:cNvGraphicFramePr>
+            <a:graphicFrameLocks xmlns:a="http://schemas.openxmlformats.org/drawingml/2006/main" noChangeAspect="1"/>
+          </wp:cNvGraphicFramePr>
+          <a:graphic xmlns:a="http://schemas.openxmlformats.org/drawingml/2006/main">
+            <a:graphicData uri="http://schemas.openxmlformats.org/drawingml/2006/picture">
+              <pic:pic xmlns:pic="http://schemas.openxmlformats.org/drawingml/2006/picture">
+                <pic:nvPicPr>
+                  <pic:cNvPr id="0" name="Picture 232" descr="S:\DGE\Vorlagen\Logos\NLSchB\Logo_NLschB_PNG.png"/>
+                  <pic:cNvPicPr>
+                    <a:picLocks noChangeAspect="1" noChangeArrowheads="1"/>
+                  </pic:cNvPicPr>
+                </pic:nvPicPr>
+                <pic:blipFill>
+                  <a:blip r:embed="rId1" cstate="print">
+                    <a:extLst>
+                      <a:ext uri="{28A0092B-C50C-407E-A947-70E740481C1C}">
+                        <a14:useLocalDpi xmlns:a14="http://schemas.microsoft.com/office/drawing/2010/main" val="0"/>
+                      </a:ext>
+                    </a:extLst>
+                  </a:blip>
+                  <a:stretch>
+                    <a:fillRect/>
+                  </a:stretch>
+                </pic:blipFill>
+                <pic:spPr bwMode="auto">
+                  <a:xfrm>
+                    <a:off x="0" y="0"/>
+                    <a:ext cx="1335600" cy="313200"/>
+                  </a:xfrm>
+                  <a:prstGeom prst="rect">
+                    <a:avLst/>
+                  </a:prstGeom>
+                  <a:noFill/>
+                  <a:ln>
+                    <a:noFill/>
+                  </a:ln>
+                </pic:spPr>
+              </pic:pic>
+            </a:graphicData>
+          </a:graphic>
+          <wp14:sizeRelH relativeFrom="margin">
+            <wp14:pctWidth>0</wp14:pctWidth>
+          </wp14:sizeRelH>
+          <wp14:sizeRelV relativeFrom="margin">
+            <wp14:pctHeight>0</wp14:pctHeight>
+          </wp14:sizeRelV>
+        </wp:anchor>
+      </w:drawing>
+    </w:r>
+    <w:r>
+      <w:rPr>
+        <w:noProof/>
+        <w:lang w:val="en-GB" w:eastAsia="en-GB"/>
+      </w:rPr>
+      <w:drawing>
+        <wp:inline distT="0" distB="0" distL="0" distR="0" wp14:anchorId="7C82A85C" wp14:editId="3B81C9FB">
+          <wp:extent cx="1724400" cy="712800"/>
+          <wp:effectExtent l="0" t="0" r="0" b="0"/>
+          <wp:docPr id="13" name="Bild 201" descr="S:\DGE\Vorlagen\Logos\ML\Logos ab 2017\170117_ML Logo Förderung.jpg"/>
+          <wp:cNvGraphicFramePr>
+            <a:graphicFrameLocks xmlns:a="http://schemas.openxmlformats.org/drawingml/2006/main" noChangeAspect="1"/>
+          </wp:cNvGraphicFramePr>
+          <a:graphic xmlns:a="http://schemas.openxmlformats.org/drawingml/2006/main">
+            <a:graphicData uri="http://schemas.openxmlformats.org/drawingml/2006/picture">
+              <pic:pic xmlns:pic="http://schemas.openxmlformats.org/drawingml/2006/picture">
+                <pic:nvPicPr>
+                  <pic:cNvPr id="0" name="Picture 201" descr="S:\DGE\Vorlagen\Logos\ML\Logos ab 2017\170117_ML Logo Förderung.jpg"/>
+                  <pic:cNvPicPr>
+                    <a:picLocks noChangeAspect="1" noChangeArrowheads="1"/>
+                  </pic:cNvPicPr>
+                </pic:nvPicPr>
+                <pic:blipFill>
+                  <a:blip r:embed="rId2">
+                    <a:extLst>
+                      <a:ext uri="{28A0092B-C50C-407E-A947-70E740481C1C}">
+                        <a14:useLocalDpi xmlns:a14="http://schemas.microsoft.com/office/drawing/2010/main" val="0"/>
+                      </a:ext>
+                    </a:extLst>
+                  </a:blip>
+                  <a:srcRect/>
+                  <a:stretch>
+                    <a:fillRect/>
+                  </a:stretch>
+                </pic:blipFill>
+                <pic:spPr bwMode="auto">
+                  <a:xfrm>
+                    <a:off x="0" y="0"/>
+                    <a:ext cx="1724400" cy="712800"/>
+                  </a:xfrm>
+                  <a:prstGeom prst="rect">
+                    <a:avLst/>
+                  </a:prstGeom>
+                  <a:noFill/>
+                  <a:ln>
+                    <a:noFill/>
+                  </a:ln>
+                </pic:spPr>
+              </pic:pic>
+            </a:graphicData>
+          </a:graphic>
+        </wp:inline>
+      </w:drawing>
+    </w:r>
+  </w:p>
+  <w:p>
+    <w:pPr>
+      <w:pStyle w:val="Fuzeilefett"/>
+      <w:spacing w:after="60"/>
+      <w:jc w:val="center"/>
+    </w:pPr>
+    <w:r>
+      <w:t>Deutsche Gesellschaft für Ernährung e. V., Hauptgeschäftsstelle Bonn, Godesberger Allee 18, 53175 Bonn</w:t>
+    </w:r>
+  </w:p>
+  <w:p>
+    <w:pPr>
+      <w:pStyle w:val="Fuzeilefett"/>
+      <w:tabs>
+        <w:tab w:val="clear" w:pos="6521"/>
+        <w:tab w:val="left" w:pos="7200"/>
+      </w:tabs>
+    </w:pPr>
+    <w:r>
+      <w:t>Geschäftsführer</w:t>
+    </w:r>
+    <w:r>
+      <w:tab/>
+      <w:t>Eingetragen im Vereinsregister</w:t>
+    </w:r>
+    <w:r>
+      <w:tab/>
+      <w:t>Bankverbindung</w:t>
+    </w:r>
+  </w:p>
+  <w:p>
+    <w:pPr>
+      <w:pStyle w:val="Fuzeile"/>
+      <w:tabs>
+        <w:tab w:val="clear" w:pos="3544"/>
+        <w:tab w:val="clear" w:pos="6521"/>
+        <w:tab w:val="clear" w:pos="7796"/>
+        <w:tab w:val="left" w:pos="2694"/>
+        <w:tab w:val="left" w:pos="5387"/>
+      </w:tabs>
+    </w:pPr>
+    <w:r>
+      <w:t>Dr. Helmut Oberritter</w:t>
+    </w:r>
+    <w:r>
+      <w:tab/>
+      <w:t xml:space="preserve">                          Bonn unter Nr. VR 008114</w:t>
+    </w:r>
+    <w:r>
+      <w:tab/>
+    </w:r>
+    <w:r>
+      <w:tab/>
+    </w:r>
+    <w:r>
+      <w:tab/>
+    </w:r>
+    <w:r>
+      <w:tab/>
+      <w:t xml:space="preserve">    Sparkasse </w:t>
+    </w:r>
+    <w:proofErr w:type="spellStart"/>
+    <w:r>
+      <w:t>KölnBonn</w:t>
+    </w:r>
+    <w:proofErr w:type="spellEnd"/>
+  </w:p>
+  <w:p>
+    <w:pPr>
+      <w:pStyle w:val="Fuzeile"/>
+      <w:tabs>
+        <w:tab w:val="clear" w:pos="3544"/>
+        <w:tab w:val="clear" w:pos="6521"/>
+        <w:tab w:val="clear" w:pos="7796"/>
+        <w:tab w:val="left" w:pos="2694"/>
+        <w:tab w:val="left" w:pos="5387"/>
+      </w:tabs>
+    </w:pPr>
+    <w:r>
+      <w:tab/>
+      <w:t xml:space="preserve">                          </w:t>
+    </w:r>
+    <w:proofErr w:type="spellStart"/>
+    <w:r>
+      <w:rPr>
+        <w:b/>
+      </w:rPr>
+      <w:t>UStIdNr</w:t>
+    </w:r>
+    <w:proofErr w:type="spellEnd"/>
+    <w:r>
+      <w:rPr>
+        <w:b/>
+      </w:rPr>
+      <w:t>:</w:t>
+    </w:r>
+    <w:r>
+      <w:t xml:space="preserve"> DE 114234841</w:t>
+    </w:r>
+    <w:r>
+      <w:tab/>
+    </w:r>
+    <w:r>
+      <w:tab/>
+    </w:r>
+    <w:r>
+      <w:tab/>
+      <w:t xml:space="preserve">                         IBAN DE39370501981901882496</w:t>
+    </w:r>
+  </w:p>
+  <w:p>
+    <w:pPr>
+      <w:pStyle w:val="Fuzeile"/>
+      <w:tabs>
+        <w:tab w:val="clear" w:pos="6521"/>
+        <w:tab w:val="clear" w:pos="7796"/>
+        <w:tab w:val="left" w:pos="5387"/>
+      </w:tabs>
+      <w:rPr>
+        <w:lang w:val="en-GB"/>
+      </w:rPr>
+    </w:pPr>
+    <w:r>
+      <w:tab/>
+    </w:r>
+    <w:r>
+      <w:tab/>
+    </w:r>
+    <w:r>
+      <w:tab/>
+    </w:r>
+    <w:r>
+      <w:tab/>
+    </w:r>
+    <w:r>
+      <w:tab/>
+      <w:t xml:space="preserve">    </w:t>
+    </w:r>
+    <w:r>
+      <w:rPr>
+        <w:lang w:val="en-GB"/>
+      </w:rPr>
+      <w:t>BIC-SWIFT COLSDE33</w:t>
+    </w:r>
+  </w:p>
 </w:ftr>
 </file>
 
@@ -1583,133 +1784,94 @@
 <w:hdr xmlns:wpc="http://schemas.microsoft.com/office/word/2010/wordprocessingCanvas" xmlns:mc="http://schemas.openxmlformats.org/markup-compatibility/2006" xmlns:o="urn:schemas-microsoft-com:office:office" xmlns:r="http://schemas.openxmlformats.org/officeDocument/2006/relationships" xmlns:m="http://schemas.openxmlformats.org/officeDocument/2006/math" xmlns:v="urn:schemas-microsoft-com:vml" xmlns:wp14="http://schemas.microsoft.com/office/word/2010/wordprocessingDrawing" xmlns:wp="http://schemas.openxmlformats.org/drawingml/2006/wordprocessingDrawing" xmlns:w10="urn:schemas-microsoft-com:office:word" xmlns:w="http://schemas.openxmlformats.org/wordprocessingml/2006/main" xmlns:w14="http://schemas.microsoft.com/office/word/2010/wordml" xmlns:wpg="http://schemas.microsoft.com/office/word/2010/wordprocessingGroup" xmlns:wpi="http://schemas.microsoft.com/office/word/2010/wordprocessingInk" xmlns:wne="http://schemas.microsoft.com/office/word/2006/wordml" xmlns:wps="http://schemas.microsoft.com/office/word/2010/wordprocessingShape" mc:Ignorable="w14 wp14">
   <w:p>
     <w:pPr>
-      <w:pStyle w:val="Kopfzeile"/>
+      <w:pStyle w:val="Briefkopf"/>
+      <w:framePr w:w="2896" w:h="1905" w:hSpace="142" w:wrap="around" w:vAnchor="page" w:x="8380" w:y="676"/>
       <w:tabs>
-        <w:tab w:val="clear" w:pos="4536"/>
-        <w:tab w:val="clear" w:pos="9072"/>
+        <w:tab w:val="left" w:pos="1106"/>
       </w:tabs>
-      <w:ind w:left="4321"/>
       <w:rPr>
-        <w:rStyle w:val="Seitenzahl"/>
-        <w:rFonts w:cs="Arial"/>
+        <w:b/>
       </w:rPr>
     </w:pPr>
+    <w:r>
+      <w:rPr>
+        <w:b/>
+      </w:rPr>
+      <w:t>Deutsche Gesellschaft für Ernährung e. V.</w:t>
+    </w:r>
   </w:p>
   <w:p>
     <w:pPr>
-      <w:pStyle w:val="Kopfzeile"/>
+      <w:pStyle w:val="Briefkopf"/>
+      <w:framePr w:w="2896" w:h="1905" w:hSpace="142" w:wrap="around" w:vAnchor="page" w:x="8380" w:y="676"/>
       <w:tabs>
-        <w:tab w:val="clear" w:pos="4536"/>
-        <w:tab w:val="clear" w:pos="9072"/>
+        <w:tab w:val="left" w:pos="1106"/>
       </w:tabs>
-      <w:ind w:left="4321"/>
       <w:rPr>
-        <w:rStyle w:val="Seitenzahl"/>
-        <w:rFonts w:cs="Arial"/>
+        <w:b/>
       </w:rPr>
     </w:pPr>
   </w:p>
   <w:p>
     <w:pPr>
-      <w:pStyle w:val="Kopfzeile"/>
+      <w:pStyle w:val="Briefkopf"/>
+      <w:framePr w:w="2896" w:h="1905" w:hSpace="142" w:wrap="around" w:vAnchor="page" w:x="8380" w:y="676"/>
       <w:tabs>
-        <w:tab w:val="clear" w:pos="4536"/>
-        <w:tab w:val="clear" w:pos="9072"/>
+        <w:tab w:val="left" w:pos="1106"/>
       </w:tabs>
-      <w:ind w:left="4321"/>
       <w:rPr>
-        <w:rStyle w:val="Seitenzahl"/>
-        <w:rFonts w:cs="Arial"/>
+        <w:b/>
       </w:rPr>
     </w:pPr>
+    <w:r>
+      <w:rPr>
+        <w:b/>
+      </w:rPr>
+      <w:t>Vernetzungsstelle Schulverpflegung Niedersachsen</w:t>
+    </w:r>
   </w:p>
   <w:p>
     <w:pPr>
-      <w:pStyle w:val="Kopfzeile"/>
+      <w:pStyle w:val="Briefkopf"/>
+      <w:framePr w:w="2896" w:h="1905" w:hSpace="142" w:wrap="around" w:vAnchor="page" w:x="8380" w:y="676"/>
       <w:tabs>
-        <w:tab w:val="clear" w:pos="4536"/>
-        <w:tab w:val="clear" w:pos="9072"/>
+        <w:tab w:val="left" w:pos="1106"/>
       </w:tabs>
-      <w:ind w:left="4321"/>
-      <w:rPr>
-        <w:rStyle w:val="Seitenzahl"/>
-        <w:rFonts w:cs="Arial"/>
-      </w:rPr>
-    </w:pPr>
+    </w:pPr>
+    <w:proofErr w:type="spellStart"/>
+    <w:r>
+      <w:t>Bohlweg</w:t>
+    </w:r>
+    <w:proofErr w:type="spellEnd"/>
+    <w:r>
+      <w:t xml:space="preserve"> 38</w:t>
+    </w:r>
   </w:p>
   <w:p>
     <w:pPr>
-      <w:pStyle w:val="Kopfzeile"/>
+      <w:pStyle w:val="Briefkopf"/>
+      <w:framePr w:w="2896" w:h="1905" w:hSpace="142" w:wrap="around" w:vAnchor="page" w:x="8380" w:y="676"/>
       <w:tabs>
-        <w:tab w:val="clear" w:pos="4536"/>
-        <w:tab w:val="clear" w:pos="9072"/>
+        <w:tab w:val="left" w:pos="1106"/>
       </w:tabs>
-      <w:ind w:left="4321"/>
-    </w:pPr>
-    <w:r>
-      <w:rPr>
-        <w:rStyle w:val="Seitenzahl"/>
-        <w:rFonts w:cs="Arial"/>
-      </w:rPr>
-      <w:t>–</w:t>
-    </w:r>
-    <w:r>
-      <w:rPr>
-        <w:rStyle w:val="Seitenzahl"/>
-      </w:rPr>
-      <w:t xml:space="preserve"> </w:t>
-    </w:r>
-    <w:r>
-      <w:rPr>
-        <w:rStyle w:val="Seitenzahl"/>
-      </w:rPr>
-      <w:fldChar w:fldCharType="begin"/>
-    </w:r>
-    <w:r>
-      <w:rPr>
-        <w:rStyle w:val="Seitenzahl"/>
-      </w:rPr>
-      <w:instrText xml:space="preserve"> PAGE </w:instrText>
-    </w:r>
-    <w:r>
-      <w:rPr>
-        <w:rStyle w:val="Seitenzahl"/>
-      </w:rPr>
-      <w:fldChar w:fldCharType="separate"/>
-    </w:r>
-    <w:r>
-      <w:rPr>
-        <w:rStyle w:val="Seitenzahl"/>
-        <w:noProof/>
-      </w:rPr>
-      <w:t>3</w:t>
-    </w:r>
-    <w:r>
-      <w:rPr>
-        <w:rStyle w:val="Seitenzahl"/>
-      </w:rPr>
-      <w:fldChar w:fldCharType="end"/>
-    </w:r>
-    <w:r>
-      <w:rPr>
-        <w:rStyle w:val="Seitenzahl"/>
-      </w:rPr>
-      <w:t xml:space="preserve"> </w:t>
-    </w:r>
-    <w:r>
-      <w:rPr>
-        <w:rStyle w:val="Seitenzahl"/>
-        <w:rFonts w:cs="Arial"/>
-      </w:rPr>
-      <w:t>–</w:t>
+    </w:pPr>
+    <w:r>
+      <w:t>38100 Braunschweig</w:t>
     </w:r>
   </w:p>
-  <w:p/>
-</w:hdr>
-</file>
-
-<file path=word/header2.xml><?xml version="1.0" encoding="utf-8"?>
-<w:hdr xmlns:wpc="http://schemas.microsoft.com/office/word/2010/wordprocessingCanvas" xmlns:mc="http://schemas.openxmlformats.org/markup-compatibility/2006" xmlns:o="urn:schemas-microsoft-com:office:office" xmlns:r="http://schemas.openxmlformats.org/officeDocument/2006/relationships" xmlns:m="http://schemas.openxmlformats.org/officeDocument/2006/math" xmlns:v="urn:schemas-microsoft-com:vml" xmlns:wp14="http://schemas.microsoft.com/office/word/2010/wordprocessingDrawing" xmlns:wp="http://schemas.openxmlformats.org/drawingml/2006/wordprocessingDrawing" xmlns:w10="urn:schemas-microsoft-com:office:word" xmlns:w="http://schemas.openxmlformats.org/wordprocessingml/2006/main" xmlns:w14="http://schemas.microsoft.com/office/word/2010/wordml" xmlns:wpg="http://schemas.microsoft.com/office/word/2010/wordprocessingGroup" xmlns:wpi="http://schemas.microsoft.com/office/word/2010/wordprocessingInk" xmlns:wne="http://schemas.microsoft.com/office/word/2006/wordml" xmlns:wps="http://schemas.microsoft.com/office/word/2010/wordprocessingShape" mc:Ignorable="w14 wp14">
+  <w:p>
+    <w:pPr>
+      <w:pStyle w:val="Briefkopf"/>
+      <w:framePr w:w="2896" w:h="1905" w:hSpace="142" w:wrap="around" w:vAnchor="page" w:x="8380" w:y="676"/>
+      <w:tabs>
+        <w:tab w:val="clear" w:pos="1021"/>
+        <w:tab w:val="left" w:pos="1106"/>
+      </w:tabs>
+    </w:pPr>
+    <w:r>
+      <w:t>www.dgevesch-ni.de</w:t>
+    </w:r>
+  </w:p>
   <w:p>
     <w:pPr>
       <w:pStyle w:val="Kopfzeile"/>
@@ -1724,7 +1886,7 @@
         <w:lang w:val="en-GB" w:eastAsia="en-GB"/>
       </w:rPr>
       <w:drawing>
-        <wp:anchor distT="0" distB="0" distL="114300" distR="114300" simplePos="0" relativeHeight="251660288" behindDoc="0" locked="0" layoutInCell="1" allowOverlap="1" wp14:anchorId="0CE1F4AA" wp14:editId="5373C612">
+        <wp:anchor distT="0" distB="0" distL="114300" distR="114300" simplePos="0" relativeHeight="251667456" behindDoc="0" locked="0" layoutInCell="1" allowOverlap="1" wp14:anchorId="7FAE6F41" wp14:editId="61EF037A">
           <wp:simplePos x="0" y="0"/>
           <wp:positionH relativeFrom="column">
             <wp:posOffset>-114079</wp:posOffset>
@@ -1735,7 +1897,7 @@
           <wp:extent cx="2428875" cy="1085850"/>
           <wp:effectExtent l="0" t="0" r="9525" b="0"/>
           <wp:wrapNone/>
-          <wp:docPr id="190" name="Bild 190" descr="S:\DGE\Vorlagen\Logos\VeschNI\Vernetzungsstelle-Schulverpflegung-NI-Logo-final-Druck.jpg"/>
+          <wp:docPr id="16" name="Bild 190" descr="S:\DGE\Vorlagen\Logos\VeschNI\Vernetzungsstelle-Schulverpflegung-NI-Logo-final-Druck.jpg"/>
           <wp:cNvGraphicFramePr>
             <a:graphicFrameLocks xmlns:a="http://schemas.openxmlformats.org/drawingml/2006/main"/>
           </wp:cNvGraphicFramePr>
@@ -1786,6 +1948,283 @@
         <w:lang w:val="en-GB" w:eastAsia="en-GB"/>
       </w:rPr>
       <w:drawing>
+        <wp:anchor distT="0" distB="0" distL="114300" distR="114300" simplePos="0" relativeHeight="251666432" behindDoc="1" locked="0" layoutInCell="1" allowOverlap="1" wp14:anchorId="29654AB2" wp14:editId="2DEF4D4E">
+          <wp:simplePos x="0" y="0"/>
+          <wp:positionH relativeFrom="column">
+            <wp:posOffset>3328422</wp:posOffset>
+          </wp:positionH>
+          <wp:positionV relativeFrom="paragraph">
+            <wp:posOffset>13335</wp:posOffset>
+          </wp:positionV>
+          <wp:extent cx="928800" cy="907200"/>
+          <wp:effectExtent l="0" t="0" r="5080" b="7620"/>
+          <wp:wrapTight wrapText="bothSides">
+            <wp:wrapPolygon edited="0">
+              <wp:start x="0" y="0"/>
+              <wp:lineTo x="0" y="21328"/>
+              <wp:lineTo x="21275" y="21328"/>
+              <wp:lineTo x="21275" y="0"/>
+              <wp:lineTo x="0" y="0"/>
+            </wp:wrapPolygon>
+          </wp:wrapTight>
+          <wp:docPr id="17" name="Bild 31" descr="DGE-Logo_klein"/>
+          <wp:cNvGraphicFramePr>
+            <a:graphicFrameLocks xmlns:a="http://schemas.openxmlformats.org/drawingml/2006/main"/>
+          </wp:cNvGraphicFramePr>
+          <a:graphic xmlns:a="http://schemas.openxmlformats.org/drawingml/2006/main">
+            <a:graphicData uri="http://schemas.openxmlformats.org/drawingml/2006/picture">
+              <pic:pic xmlns:pic="http://schemas.openxmlformats.org/drawingml/2006/picture">
+                <pic:nvPicPr>
+                  <pic:cNvPr id="0" name="Picture 31" descr="DGE-Logo_klein"/>
+                  <pic:cNvPicPr>
+                    <a:picLocks noChangeArrowheads="1"/>
+                  </pic:cNvPicPr>
+                </pic:nvPicPr>
+                <pic:blipFill>
+                  <a:blip r:embed="rId2">
+                    <a:extLst>
+                      <a:ext uri="{28A0092B-C50C-407E-A947-70E740481C1C}">
+                        <a14:useLocalDpi xmlns:a14="http://schemas.microsoft.com/office/drawing/2010/main" val="0"/>
+                      </a:ext>
+                    </a:extLst>
+                  </a:blip>
+                  <a:srcRect/>
+                  <a:stretch>
+                    <a:fillRect/>
+                  </a:stretch>
+                </pic:blipFill>
+                <pic:spPr bwMode="auto">
+                  <a:xfrm>
+                    <a:off x="0" y="0"/>
+                    <a:ext cx="928800" cy="907200"/>
+                  </a:xfrm>
+                  <a:prstGeom prst="rect">
+                    <a:avLst/>
+                  </a:prstGeom>
+                  <a:noFill/>
+                  <a:ln>
+                    <a:noFill/>
+                  </a:ln>
+                </pic:spPr>
+              </pic:pic>
+            </a:graphicData>
+          </a:graphic>
+          <wp14:sizeRelH relativeFrom="page">
+            <wp14:pctWidth>0</wp14:pctWidth>
+          </wp14:sizeRelH>
+          <wp14:sizeRelV relativeFrom="page">
+            <wp14:pctHeight>0</wp14:pctHeight>
+          </wp14:sizeRelV>
+        </wp:anchor>
+      </w:drawing>
+    </w:r>
+  </w:p>
+  <w:p>
+    <w:pPr>
+      <w:pStyle w:val="Kopfzeile"/>
+    </w:pPr>
+  </w:p>
+  <w:p>
+    <w:pPr>
+      <w:pStyle w:val="Kopfzeile"/>
+    </w:pPr>
+  </w:p>
+  <w:p>
+    <w:pPr>
+      <w:pStyle w:val="Kopfzeile"/>
+    </w:pPr>
+  </w:p>
+  <w:p>
+    <w:pPr>
+      <w:pStyle w:val="Kopfzeile"/>
+    </w:pPr>
+  </w:p>
+  <w:p>
+    <w:pPr>
+      <w:pStyle w:val="Kopfzeile"/>
+    </w:pPr>
+  </w:p>
+  <w:p>
+    <w:pPr>
+      <w:pStyle w:val="Kopfzeile"/>
+    </w:pPr>
+  </w:p>
+  <w:p>
+    <w:pPr>
+      <w:pStyle w:val="Kopfzeile"/>
+    </w:pPr>
+  </w:p>
+</w:hdr>
+</file>
+
+<file path=word/header2.xml><?xml version="1.0" encoding="utf-8"?>
+<w:hdr xmlns:wpc="http://schemas.microsoft.com/office/word/2010/wordprocessingCanvas" xmlns:mc="http://schemas.openxmlformats.org/markup-compatibility/2006" xmlns:o="urn:schemas-microsoft-com:office:office" xmlns:r="http://schemas.openxmlformats.org/officeDocument/2006/relationships" xmlns:m="http://schemas.openxmlformats.org/officeDocument/2006/math" xmlns:v="urn:schemas-microsoft-com:vml" xmlns:wp14="http://schemas.microsoft.com/office/word/2010/wordprocessingDrawing" xmlns:wp="http://schemas.openxmlformats.org/drawingml/2006/wordprocessingDrawing" xmlns:w10="urn:schemas-microsoft-com:office:word" xmlns:w="http://schemas.openxmlformats.org/wordprocessingml/2006/main" xmlns:w14="http://schemas.microsoft.com/office/word/2010/wordml" xmlns:wpg="http://schemas.microsoft.com/office/word/2010/wordprocessingGroup" xmlns:wpi="http://schemas.microsoft.com/office/word/2010/wordprocessingInk" xmlns:wne="http://schemas.microsoft.com/office/word/2006/wordml" xmlns:wps="http://schemas.microsoft.com/office/word/2010/wordprocessingShape" mc:Ignorable="w14 wp14">
+  <w:p>
+    <w:pPr>
+      <w:pStyle w:val="Briefkopf"/>
+      <w:framePr w:w="2896" w:h="1905" w:hSpace="142" w:wrap="around" w:vAnchor="page" w:x="8380" w:y="676"/>
+      <w:tabs>
+        <w:tab w:val="left" w:pos="1106"/>
+      </w:tabs>
+      <w:rPr>
+        <w:b/>
+      </w:rPr>
+    </w:pPr>
+    <w:r>
+      <w:rPr>
+        <w:b/>
+      </w:rPr>
+      <w:t>Deutsche Gesellschaft für Ernährung e. V.</w:t>
+    </w:r>
+  </w:p>
+  <w:p>
+    <w:pPr>
+      <w:pStyle w:val="Briefkopf"/>
+      <w:framePr w:w="2896" w:h="1905" w:hSpace="142" w:wrap="around" w:vAnchor="page" w:x="8380" w:y="676"/>
+      <w:tabs>
+        <w:tab w:val="left" w:pos="1106"/>
+      </w:tabs>
+      <w:rPr>
+        <w:b/>
+      </w:rPr>
+    </w:pPr>
+  </w:p>
+  <w:p>
+    <w:pPr>
+      <w:pStyle w:val="Briefkopf"/>
+      <w:framePr w:w="2896" w:h="1905" w:hSpace="142" w:wrap="around" w:vAnchor="page" w:x="8380" w:y="676"/>
+      <w:tabs>
+        <w:tab w:val="left" w:pos="1106"/>
+      </w:tabs>
+      <w:rPr>
+        <w:b/>
+      </w:rPr>
+    </w:pPr>
+    <w:r>
+      <w:rPr>
+        <w:b/>
+      </w:rPr>
+      <w:t>Vernetzungsstelle Schulverpflegung Niedersachsen</w:t>
+    </w:r>
+  </w:p>
+  <w:p>
+    <w:pPr>
+      <w:pStyle w:val="Briefkopf"/>
+      <w:framePr w:w="2896" w:h="1905" w:hSpace="142" w:wrap="around" w:vAnchor="page" w:x="8380" w:y="676"/>
+      <w:tabs>
+        <w:tab w:val="left" w:pos="1106"/>
+      </w:tabs>
+    </w:pPr>
+    <w:proofErr w:type="spellStart"/>
+    <w:r>
+      <w:t>Bohlweg</w:t>
+    </w:r>
+    <w:proofErr w:type="spellEnd"/>
+    <w:r>
+      <w:t xml:space="preserve"> 38</w:t>
+    </w:r>
+  </w:p>
+  <w:p>
+    <w:pPr>
+      <w:pStyle w:val="Briefkopf"/>
+      <w:framePr w:w="2896" w:h="1905" w:hSpace="142" w:wrap="around" w:vAnchor="page" w:x="8380" w:y="676"/>
+      <w:tabs>
+        <w:tab w:val="left" w:pos="1106"/>
+      </w:tabs>
+    </w:pPr>
+    <w:r>
+      <w:t>38100 Braunschweig</w:t>
+    </w:r>
+  </w:p>
+  <w:p>
+    <w:pPr>
+      <w:pStyle w:val="Briefkopf"/>
+      <w:framePr w:w="2896" w:h="1905" w:hSpace="142" w:wrap="around" w:vAnchor="page" w:x="8380" w:y="676"/>
+      <w:tabs>
+        <w:tab w:val="clear" w:pos="1021"/>
+        <w:tab w:val="left" w:pos="1106"/>
+      </w:tabs>
+    </w:pPr>
+    <w:r>
+      <w:t>www.dgevesch-ni.de</w:t>
+    </w:r>
+  </w:p>
+  <w:p>
+    <w:pPr>
+      <w:pStyle w:val="Kopfzeile"/>
+      <w:tabs>
+        <w:tab w:val="left" w:pos="6840"/>
+        <w:tab w:val="left" w:pos="7020"/>
+      </w:tabs>
+    </w:pPr>
+    <w:r>
+      <w:rPr>
+        <w:noProof/>
+        <w:lang w:val="en-GB" w:eastAsia="en-GB"/>
+      </w:rPr>
+      <w:drawing>
+        <wp:anchor distT="0" distB="0" distL="114300" distR="114300" simplePos="0" relativeHeight="251660288" behindDoc="0" locked="0" layoutInCell="1" allowOverlap="1" wp14:anchorId="0CE1F4AA" wp14:editId="5373C612">
+          <wp:simplePos x="0" y="0"/>
+          <wp:positionH relativeFrom="column">
+            <wp:posOffset>-114079</wp:posOffset>
+          </wp:positionH>
+          <wp:positionV relativeFrom="paragraph">
+            <wp:posOffset>-61595</wp:posOffset>
+          </wp:positionV>
+          <wp:extent cx="2428875" cy="1085850"/>
+          <wp:effectExtent l="0" t="0" r="9525" b="0"/>
+          <wp:wrapNone/>
+          <wp:docPr id="10" name="Bild 190" descr="S:\DGE\Vorlagen\Logos\VeschNI\Vernetzungsstelle-Schulverpflegung-NI-Logo-final-Druck.jpg"/>
+          <wp:cNvGraphicFramePr>
+            <a:graphicFrameLocks xmlns:a="http://schemas.openxmlformats.org/drawingml/2006/main"/>
+          </wp:cNvGraphicFramePr>
+          <a:graphic xmlns:a="http://schemas.openxmlformats.org/drawingml/2006/main">
+            <a:graphicData uri="http://schemas.openxmlformats.org/drawingml/2006/picture">
+              <pic:pic xmlns:pic="http://schemas.openxmlformats.org/drawingml/2006/picture">
+                <pic:nvPicPr>
+                  <pic:cNvPr id="0" name="Picture 190" descr="S:\DGE\Vorlagen\Logos\VeschNI\Vernetzungsstelle-Schulverpflegung-NI-Logo-final-Druck.jpg"/>
+                  <pic:cNvPicPr>
+                    <a:picLocks noChangeArrowheads="1"/>
+                  </pic:cNvPicPr>
+                </pic:nvPicPr>
+                <pic:blipFill>
+                  <a:blip r:embed="rId1" cstate="print">
+                    <a:extLst>
+                      <a:ext uri="{28A0092B-C50C-407E-A947-70E740481C1C}">
+                        <a14:useLocalDpi xmlns:a14="http://schemas.microsoft.com/office/drawing/2010/main" val="0"/>
+                      </a:ext>
+                    </a:extLst>
+                  </a:blip>
+                  <a:srcRect/>
+                  <a:stretch>
+                    <a:fillRect/>
+                  </a:stretch>
+                </pic:blipFill>
+                <pic:spPr bwMode="auto">
+                  <a:xfrm>
+                    <a:off x="0" y="0"/>
+                    <a:ext cx="2428875" cy="1085850"/>
+                  </a:xfrm>
+                  <a:prstGeom prst="rect">
+                    <a:avLst/>
+                  </a:prstGeom>
+                  <a:noFill/>
+                  <a:ln>
+                    <a:noFill/>
+                  </a:ln>
+                </pic:spPr>
+              </pic:pic>
+            </a:graphicData>
+          </a:graphic>
+        </wp:anchor>
+      </w:drawing>
+    </w:r>
+    <w:r>
+      <w:rPr>
+        <w:noProof/>
+        <w:lang w:val="en-GB" w:eastAsia="en-GB"/>
+      </w:rPr>
+      <w:drawing>
         <wp:anchor distT="0" distB="0" distL="114300" distR="114300" simplePos="0" relativeHeight="251657216" behindDoc="1" locked="0" layoutInCell="1" allowOverlap="1" wp14:anchorId="1B826FBE" wp14:editId="76057F45">
           <wp:simplePos x="0" y="0"/>
           <wp:positionH relativeFrom="column">
@@ -1805,7 +2244,7 @@
               <wp:lineTo x="0" y="0"/>
             </wp:wrapPolygon>
           </wp:wrapTight>
-          <wp:docPr id="31" name="Bild 31" descr="DGE-Logo_klein"/>
+          <wp:docPr id="11" name="Bild 31" descr="DGE-Logo_klein"/>
           <wp:cNvGraphicFramePr>
             <a:graphicFrameLocks xmlns:a="http://schemas.openxmlformats.org/drawingml/2006/main"/>
           </wp:cNvGraphicFramePr>
@@ -2466,6 +2905,7 @@
   <w:style w:type="paragraph" w:styleId="Kopfzeile">
     <w:name w:val="header"/>
     <w:basedOn w:val="Standard"/>
+    <w:link w:val="KopfzeileZchn"/>
     <w:pPr>
       <w:tabs>
         <w:tab w:val="center" w:pos="4536"/>
@@ -2728,6 +3168,17 @@
     <w:rsid w:val="001A380E"/>
     <w:rPr>
       <w:color w:val="808080"/>
+    </w:rPr>
+  </w:style>
+  <w:style w:type="character" w:customStyle="1" w:styleId="KopfzeileZchn">
+    <w:name w:val="Kopfzeile Zchn"/>
+    <w:basedOn w:val="Absatz-Standardschriftart"/>
+    <w:link w:val="Kopfzeile"/>
+    <w:rsid w:val="006821B2"/>
+    <w:rPr>
+      <w:rFonts w:ascii="Arial" w:hAnsi="Arial"/>
+      <w:sz w:val="22"/>
+      <w:szCs w:val="24"/>
     </w:rPr>
   </w:style>
 </w:styles>
@@ -2974,6 +3425,7 @@
   <w:style w:type="paragraph" w:styleId="Kopfzeile">
     <w:name w:val="header"/>
     <w:basedOn w:val="Standard"/>
+    <w:link w:val="KopfzeileZchn"/>
     <w:pPr>
       <w:tabs>
         <w:tab w:val="center" w:pos="4536"/>
@@ -3236,6 +3688,17 @@
     <w:rsid w:val="001A380E"/>
     <w:rPr>
       <w:color w:val="808080"/>
+    </w:rPr>
+  </w:style>
+  <w:style w:type="character" w:customStyle="1" w:styleId="KopfzeileZchn">
+    <w:name w:val="Kopfzeile Zchn"/>
+    <w:basedOn w:val="Absatz-Standardschriftart"/>
+    <w:link w:val="Kopfzeile"/>
+    <w:rsid w:val="006821B2"/>
+    <w:rPr>
+      <w:rFonts w:ascii="Arial" w:hAnsi="Arial"/>
+      <w:sz w:val="22"/>
+      <w:szCs w:val="24"/>
     </w:rPr>
   </w:style>
 </w:styles>
@@ -3827,6 +4290,7 @@
     <w:rsid w:val="00AC6772"/>
     <w:rsid w:val="00BB0783"/>
     <w:rsid w:val="00E56C5A"/>
+    <w:rsid w:val="00E779B4"/>
   </w:rsids>
   <m:mathPr>
     <m:mathFont m:val="Cambria Math"/>
@@ -4918,7 +5382,7 @@
   <a:extraClrSchemeLst/>
   <a:extLst>
     <a:ext uri="{05A4C25C-085E-4340-85A3-A5531E510DB2}">
-      <thm15:themeFamily xmlns="" xmlns:thm15="http://schemas.microsoft.com/office/thememl/2012/main" name="Office Theme" id="{62F939B6-93AF-4DB8-9C6B-D6C7DFDC589F}" vid="{4A3C46E8-61CC-4603-A589-7422A47A8E4A}"/>
+      <thm15:themeFamily xmlns:thm15="http://schemas.microsoft.com/office/thememl/2012/main" xmlns="" name="Office Theme" id="{62F939B6-93AF-4DB8-9C6B-D6C7DFDC589F}" vid="{4A3C46E8-61CC-4603-A589-7422A47A8E4A}"/>
     </a:ext>
   </a:extLst>
 </a:theme>
@@ -4929,7 +5393,7 @@
 </file>
 
 <file path=customXml/itemProps1.xml><?xml version="1.0" encoding="utf-8"?>
-<ds:datastoreItem xmlns:ds="http://schemas.openxmlformats.org/officeDocument/2006/customXml" ds:itemID="{3A4AA4BA-8B58-4E7C-B455-30CE6FA6662B}">
+<ds:datastoreItem xmlns:ds="http://schemas.openxmlformats.org/officeDocument/2006/customXml" ds:itemID="{347415DC-6BBA-49C1-A467-CC36A0AC7FDD}">
   <ds:schemaRefs>
     <ds:schemaRef ds:uri="http://schemas.openxmlformats.org/officeDocument/2006/bibliography"/>
   </ds:schemaRefs>

</xml_diff>

<commit_message>
Vorbereitung DOCX-Dateien für Erweiterung des "Sonstiges-Feldes"
</commit_message>
<xml_diff>
--- a/Caterer DB/Content/DocxVorlagen/InformationsblattBraunschweig.docx
+++ b/Caterer DB/Content/DocxVorlagen/InformationsblattBraunschweig.docx
@@ -118,7 +118,7 @@
           <w:sz w:val="20"/>
           <w:szCs w:val="20"/>
         </w:rPr>
-        <w:t>04.05.2017</w:t>
+        <w:t>11.05.2017</w:t>
       </w:r>
       <w:r>
         <w:rPr>
@@ -694,6 +694,66 @@
         <w:tabs>
           <w:tab w:val="right" w:pos="9406"/>
         </w:tabs>
+        <w:rPr>
+          <w:rFonts w:ascii="Helv" w:hAnsi="Helv" w:cs="Helv"/>
+          <w:color w:val="000000"/>
+          <w:sz w:val="20"/>
+          <w:szCs w:val="20"/>
+        </w:rPr>
+      </w:pPr>
+      <w:r>
+        <w:rPr>
+          <w:rFonts w:ascii="Helv" w:hAnsi="Helv" w:cs="Helv"/>
+          <w:color w:val="000000"/>
+          <w:sz w:val="20"/>
+          <w:szCs w:val="20"/>
+        </w:rPr>
+        <w:t>Bemerkungen:</w:t>
+      </w:r>
+    </w:p>
+    <w:p>
+      <w:pPr>
+        <w:pStyle w:val="Anschrift"/>
+        <w:tabs>
+          <w:tab w:val="right" w:pos="9406"/>
+        </w:tabs>
+      </w:pPr>
+      <w:sdt>
+        <w:sdtPr>
+          <w:rPr>
+            <w:rFonts w:ascii="Helv" w:hAnsi="Helv" w:cs="Helv"/>
+            <w:color w:val="000000"/>
+            <w:sz w:val="20"/>
+            <w:szCs w:val="20"/>
+          </w:rPr>
+          <w:alias w:val="Bemerkung"/>
+          <w:tag w:val="Bemerkung"/>
+          <w:id w:val="883676173"/>
+          <w:placeholder>
+            <w:docPart w:val="7343081E4B224F218B2BB6A5C6BE180B"/>
+          </w:placeholder>
+          <w:text/>
+        </w:sdtPr>
+        <w:sdtEndPr/>
+        <w:sdtContent>
+          <w:r>
+            <w:rPr>
+              <w:rFonts w:ascii="Helv" w:hAnsi="Helv" w:cs="Helv"/>
+              <w:color w:val="000000"/>
+              <w:sz w:val="20"/>
+              <w:szCs w:val="20"/>
+            </w:rPr>
+            <w:t>Bemerkungen</w:t>
+          </w:r>
+        </w:sdtContent>
+      </w:sdt>
+    </w:p>
+    <w:p>
+      <w:pPr>
+        <w:pStyle w:val="Anschrift"/>
+        <w:tabs>
+          <w:tab w:val="right" w:pos="9406"/>
+        </w:tabs>
         <w:jc w:val="center"/>
         <w:rPr>
           <w:rFonts w:cs="Arial"/>
@@ -945,6 +1005,8 @@
           <w:szCs w:val="20"/>
         </w:rPr>
       </w:pPr>
+      <w:bookmarkStart w:id="0" w:name="_GoBack"/>
+      <w:bookmarkEnd w:id="0"/>
     </w:p>
     <w:p>
       <w:pPr>
@@ -1030,7 +1092,7 @@
         <w:rPr>
           <w:b/>
         </w:rPr>
-        <w:t>Bemerkung</w:t>
+        <w:t>Sonstige Angebotsinformationen</w:t>
       </w:r>
     </w:p>
     <w:p>
@@ -1085,8 +1147,6 @@
           </w:r>
         </w:sdtContent>
       </w:sdt>
-      <w:bookmarkStart w:id="0" w:name="_GoBack"/>
-      <w:bookmarkEnd w:id="0"/>
       <w:r>
         <w:rPr>
           <w:rFonts w:cs="Arial"/>
@@ -4187,6 +4247,38 @@
         </w:p>
       </w:docPartBody>
     </w:docPart>
+    <w:docPart>
+      <w:docPartPr>
+        <w:name w:val="7343081E4B224F218B2BB6A5C6BE180B"/>
+        <w:category>
+          <w:name w:val="Allgemein"/>
+          <w:gallery w:val="placeholder"/>
+        </w:category>
+        <w:types>
+          <w:type w:val="bbPlcHdr"/>
+        </w:types>
+        <w:behaviors>
+          <w:behavior w:val="content"/>
+        </w:behaviors>
+        <w:guid w:val="{383040A8-8120-4D08-81C3-307A64013020}"/>
+      </w:docPartPr>
+      <w:docPartBody>
+        <w:p>
+          <w:pPr>
+            <w:pStyle w:val="7343081E4B224F218B2BB6A5C6BE180B"/>
+          </w:pPr>
+          <w:r>
+            <w:rPr>
+              <w:rFonts w:ascii="Helv" w:hAnsi="Helv" w:cs="Helv"/>
+              <w:color w:val="000000"/>
+              <w:sz w:val="20"/>
+              <w:szCs w:val="20"/>
+            </w:rPr>
+            <w:t>bemerkung</w:t>
+          </w:r>
+        </w:p>
+      </w:docPartBody>
+    </w:docPart>
   </w:docParts>
 </w:glossaryDocument>
 </file>
@@ -4282,6 +4374,9 @@
   </w:compat>
   <w:rsids>
     <w:rsidRoot w:val="00AC6772"/>
+    <w:rsid w:val="001451E5"/>
+    <w:rsid w:val="00187211"/>
+    <w:rsid w:val="006D48A6"/>
     <w:rsid w:val="00744427"/>
     <w:rsid w:val="00751B6B"/>
     <w:rsid w:val="008047AE"/>
@@ -4291,6 +4386,7 @@
     <w:rsid w:val="00BB0783"/>
     <w:rsid w:val="00E56C5A"/>
     <w:rsid w:val="00E779B4"/>
+    <w:rsid w:val="00EC34E2"/>
   </w:rsids>
   <m:mathPr>
     <m:mathFont m:val="Cambria Math"/>
@@ -4713,6 +4809,10 @@
     <w:name w:val="0553ED47BD574597A045772B8227097D"/>
     <w:rsid w:val="00751B6B"/>
   </w:style>
+  <w:style w:type="paragraph" w:customStyle="1" w:styleId="7343081E4B224F218B2BB6A5C6BE180B">
+    <w:name w:val="7343081E4B224F218B2BB6A5C6BE180B"/>
+    <w:rsid w:val="001451E5"/>
+  </w:style>
 </w:styles>
 </file>
 
@@ -5116,6 +5216,10 @@
   <w:style w:type="paragraph" w:customStyle="1" w:styleId="0553ED47BD574597A045772B8227097D">
     <w:name w:val="0553ED47BD574597A045772B8227097D"/>
     <w:rsid w:val="00751B6B"/>
+  </w:style>
+  <w:style w:type="paragraph" w:customStyle="1" w:styleId="7343081E4B224F218B2BB6A5C6BE180B">
+    <w:name w:val="7343081E4B224F218B2BB6A5C6BE180B"/>
+    <w:rsid w:val="001451E5"/>
   </w:style>
 </w:styles>
 </file>
@@ -5393,7 +5497,7 @@
 </file>
 
 <file path=customXml/itemProps1.xml><?xml version="1.0" encoding="utf-8"?>
-<ds:datastoreItem xmlns:ds="http://schemas.openxmlformats.org/officeDocument/2006/customXml" ds:itemID="{347415DC-6BBA-49C1-A467-CC36A0AC7FDD}">
+<ds:datastoreItem xmlns:ds="http://schemas.openxmlformats.org/officeDocument/2006/customXml" ds:itemID="{44674E0F-57B0-46DA-8E30-6521348D3C1A}">
   <ds:schemaRefs>
     <ds:schemaRef ds:uri="http://schemas.openxmlformats.org/officeDocument/2006/bibliography"/>
   </ds:schemaRefs>

</xml_diff>

<commit_message>
Docx-Dateien um "Sonstige Angebotsinformationen" erweitert
</commit_message>
<xml_diff>
--- a/Caterer DB/Content/DocxVorlagen/InformationsblattBraunschweig.docx
+++ b/Caterer DB/Content/DocxVorlagen/InformationsblattBraunschweig.docx
@@ -695,18 +695,12 @@
           <w:tab w:val="right" w:pos="9406"/>
         </w:tabs>
         <w:rPr>
-          <w:rFonts w:ascii="Helv" w:hAnsi="Helv" w:cs="Helv"/>
-          <w:color w:val="000000"/>
-          <w:sz w:val="20"/>
-          <w:szCs w:val="20"/>
+          <w:u w:val="single"/>
         </w:rPr>
       </w:pPr>
       <w:r>
         <w:rPr>
-          <w:rFonts w:ascii="Helv" w:hAnsi="Helv" w:cs="Helv"/>
-          <w:color w:val="000000"/>
-          <w:sz w:val="20"/>
-          <w:szCs w:val="20"/>
+          <w:u w:val="single"/>
         </w:rPr>
         <w:t>Bemerkungen:</w:t>
       </w:r>
@@ -721,16 +715,15 @@
       <w:sdt>
         <w:sdtPr>
           <w:rPr>
-            <w:rFonts w:ascii="Helv" w:hAnsi="Helv" w:cs="Helv"/>
+            <w:rFonts w:cs="Arial"/>
             <w:color w:val="000000"/>
-            <w:sz w:val="20"/>
             <w:szCs w:val="20"/>
           </w:rPr>
           <w:alias w:val="Bemerkung"/>
           <w:tag w:val="Bemerkung"/>
-          <w:id w:val="883676173"/>
+          <w:id w:val="-552920841"/>
           <w:placeholder>
-            <w:docPart w:val="7343081E4B224F218B2BB6A5C6BE180B"/>
+            <w:docPart w:val="65222DC78E4345FBBCB785A8875F5D42"/>
           </w:placeholder>
           <w:text/>
         </w:sdtPr>
@@ -738,12 +731,11 @@
         <w:sdtContent>
           <w:r>
             <w:rPr>
-              <w:rFonts w:ascii="Helv" w:hAnsi="Helv" w:cs="Helv"/>
+              <w:rFonts w:cs="Arial"/>
               <w:color w:val="000000"/>
-              <w:sz w:val="20"/>
               <w:szCs w:val="20"/>
             </w:rPr>
-            <w:t>Bemerkungen</w:t>
+            <w:t>Bemerkung</w:t>
           </w:r>
         </w:sdtContent>
       </w:sdt>
@@ -754,7 +746,6 @@
         <w:tabs>
           <w:tab w:val="right" w:pos="9406"/>
         </w:tabs>
-        <w:jc w:val="center"/>
         <w:rPr>
           <w:rFonts w:cs="Arial"/>
           <w:color w:val="000000"/>
@@ -1005,8 +996,6 @@
           <w:szCs w:val="20"/>
         </w:rPr>
       </w:pPr>
-      <w:bookmarkStart w:id="0" w:name="_GoBack"/>
-      <w:bookmarkEnd w:id="0"/>
     </w:p>
     <w:p>
       <w:pPr>
@@ -1121,29 +1110,26 @@
       <w:sdt>
         <w:sdtPr>
           <w:rPr>
-            <w:rFonts w:ascii="Helv" w:hAnsi="Helv" w:cs="Helv"/>
+            <w:rFonts w:cs="Arial"/>
             <w:color w:val="000000"/>
-            <w:sz w:val="20"/>
             <w:szCs w:val="20"/>
           </w:rPr>
-          <w:alias w:val="Bemerkung"/>
-          <w:tag w:val="Bemerkung"/>
-          <w:id w:val="-1840606616"/>
+          <w:alias w:val="Sonstiges"/>
+          <w:tag w:val="Sonstiges"/>
+          <w:id w:val="-467128863"/>
           <w:placeholder>
-            <w:docPart w:val="ADC0C898A6B646E6956722219AE60E5A"/>
+            <w:docPart w:val="E09AA25F24E147058F6444290F26B917"/>
           </w:placeholder>
           <w:text/>
         </w:sdtPr>
-        <w:sdtEndPr/>
         <w:sdtContent>
           <w:r>
             <w:rPr>
-              <w:rFonts w:ascii="Helv" w:hAnsi="Helv" w:cs="Helv"/>
+              <w:rFonts w:cs="Arial"/>
               <w:color w:val="000000"/>
-              <w:sz w:val="20"/>
               <w:szCs w:val="20"/>
             </w:rPr>
-            <w:t>Bemerkungen</w:t>
+            <w:t>Sonstiges</w:t>
           </w:r>
         </w:sdtContent>
       </w:sdt>
@@ -1462,19 +1448,11 @@
       <w:tab/>
       <w:t xml:space="preserve">                          </w:t>
     </w:r>
-    <w:proofErr w:type="spellStart"/>
     <w:r>
       <w:rPr>
         <w:b/>
       </w:rPr>
-      <w:t>UStIdNr</w:t>
-    </w:r>
-    <w:proofErr w:type="spellEnd"/>
-    <w:r>
-      <w:rPr>
-        <w:b/>
-      </w:rPr>
-      <w:t>:</w:t>
+      <w:t>UStIdNr:</w:t>
     </w:r>
     <w:r>
       <w:t xml:space="preserve"> DE 114234841</w:t>
@@ -1528,6 +1506,9 @@
   <w:p>
     <w:pPr>
       <w:pStyle w:val="Fuzeile"/>
+      <w:rPr>
+        <w:lang w:val="en-GB"/>
+      </w:rPr>
     </w:pPr>
   </w:p>
 </w:ftr>
@@ -1751,19 +1732,11 @@
       <w:tab/>
       <w:t xml:space="preserve">                          </w:t>
     </w:r>
-    <w:proofErr w:type="spellStart"/>
     <w:r>
       <w:rPr>
         <w:b/>
       </w:rPr>
-      <w:t>UStIdNr</w:t>
-    </w:r>
-    <w:proofErr w:type="spellEnd"/>
-    <w:r>
-      <w:rPr>
-        <w:b/>
-      </w:rPr>
-      <w:t>:</w:t>
+      <w:t>UStIdNr:</w:t>
     </w:r>
     <w:r>
       <w:t xml:space="preserve"> DE 114234841</w:t>
@@ -4153,38 +4126,6 @@
     </w:docPart>
     <w:docPart>
       <w:docPartPr>
-        <w:name w:val="ADC0C898A6B646E6956722219AE60E5A"/>
-        <w:category>
-          <w:name w:val="Allgemein"/>
-          <w:gallery w:val="placeholder"/>
-        </w:category>
-        <w:types>
-          <w:type w:val="bbPlcHdr"/>
-        </w:types>
-        <w:behaviors>
-          <w:behavior w:val="content"/>
-        </w:behaviors>
-        <w:guid w:val="{7B3CFBF7-4E0C-41CA-ADEE-03273A2DC701}"/>
-      </w:docPartPr>
-      <w:docPartBody>
-        <w:p>
-          <w:pPr>
-            <w:pStyle w:val="ADC0C898A6B646E6956722219AE60E5A"/>
-          </w:pPr>
-          <w:r>
-            <w:rPr>
-              <w:rFonts w:ascii="Helv" w:hAnsi="Helv" w:cs="Helv"/>
-              <w:color w:val="000000"/>
-              <w:sz w:val="20"/>
-              <w:szCs w:val="20"/>
-            </w:rPr>
-            <w:t>bemerkung</w:t>
-          </w:r>
-        </w:p>
-      </w:docPartBody>
-    </w:docPart>
-    <w:docPart>
-      <w:docPartPr>
         <w:name w:val="31014A82083745568D2A061F58E30549"/>
         <w:category>
           <w:name w:val="Allgemein"/>
@@ -4249,7 +4190,7 @@
     </w:docPart>
     <w:docPart>
       <w:docPartPr>
-        <w:name w:val="7343081E4B224F218B2BB6A5C6BE180B"/>
+        <w:name w:val="65222DC78E4345FBBCB785A8875F5D42"/>
         <w:category>
           <w:name w:val="Allgemein"/>
           <w:gallery w:val="placeholder"/>
@@ -4260,12 +4201,12 @@
         <w:behaviors>
           <w:behavior w:val="content"/>
         </w:behaviors>
-        <w:guid w:val="{383040A8-8120-4D08-81C3-307A64013020}"/>
+        <w:guid w:val="{8807C72A-DCE1-4712-B2AF-C212331AFE4F}"/>
       </w:docPartPr>
       <w:docPartBody>
         <w:p>
           <w:pPr>
-            <w:pStyle w:val="7343081E4B224F218B2BB6A5C6BE180B"/>
+            <w:pStyle w:val="65222DC78E4345FBBCB785A8875F5D42"/>
           </w:pPr>
           <w:r>
             <w:rPr>
@@ -4275,6 +4216,38 @@
               <w:szCs w:val="20"/>
             </w:rPr>
             <w:t>bemerkung</w:t>
+          </w:r>
+        </w:p>
+      </w:docPartBody>
+    </w:docPart>
+    <w:docPart>
+      <w:docPartPr>
+        <w:name w:val="E09AA25F24E147058F6444290F26B917"/>
+        <w:category>
+          <w:name w:val="Allgemein"/>
+          <w:gallery w:val="placeholder"/>
+        </w:category>
+        <w:types>
+          <w:type w:val="bbPlcHdr"/>
+        </w:types>
+        <w:behaviors>
+          <w:behavior w:val="content"/>
+        </w:behaviors>
+        <w:guid w:val="{26E3DA07-E9EE-423A-8A60-E18A7A0B67A3}"/>
+      </w:docPartPr>
+      <w:docPartBody>
+        <w:p>
+          <w:pPr>
+            <w:pStyle w:val="E09AA25F24E147058F6444290F26B917"/>
+          </w:pPr>
+          <w:r>
+            <w:rPr>
+              <w:rFonts w:ascii="Helv" w:hAnsi="Helv" w:cs="Helv"/>
+              <w:color w:val="000000"/>
+              <w:sz w:val="20"/>
+              <w:szCs w:val="20"/>
+            </w:rPr>
+            <w:t>uebernehmenderDienststelle</w:t>
           </w:r>
         </w:p>
       </w:docPartBody>
@@ -4324,14 +4297,6 @@
     <w:panose1 w:val="020B0604030504040204"/>
     <w:charset w:val="00"/>
     <w:family w:val="swiss"/>
-    <w:pitch w:val="variable"/>
-    <w:sig w:usb0="E1002EFF" w:usb1="C000605B" w:usb2="00000029" w:usb3="00000000" w:csb0="000101FF" w:csb1="00000000"/>
-  </w:font>
-  <w:font w:name="Helv">
-    <w:altName w:val="Arial"/>
-    <w:panose1 w:val="020B0604020202030204"/>
-    <w:charset w:val="00"/>
-    <w:family w:val="swiss"/>
     <w:notTrueType/>
     <w:pitch w:val="variable"/>
     <w:sig w:usb0="00000003" w:usb1="00000000" w:usb2="00000000" w:usb3="00000000" w:csb0="00000001" w:csb1="00000000"/>
@@ -4349,6 +4314,14 @@
     <w:family w:val="swiss"/>
     <w:pitch w:val="variable"/>
     <w:sig w:usb0="E00002FF" w:usb1="4000ACFF" w:usb2="00000001" w:usb3="00000000" w:csb0="0000019F" w:csb1="00000000"/>
+  </w:font>
+  <w:font w:name="Helv">
+    <w:panose1 w:val="020B0604020202030204"/>
+    <w:charset w:val="00"/>
+    <w:family w:val="swiss"/>
+    <w:notTrueType/>
+    <w:pitch w:val="variable"/>
+    <w:sig w:usb0="00000003" w:usb1="00000000" w:usb2="00000000" w:usb3="00000000" w:csb0="00000001" w:csb1="00000000"/>
   </w:font>
   <w:font w:name="Cambria">
     <w:panose1 w:val="02040503050406030204"/>
@@ -4376,14 +4349,21 @@
     <w:rsidRoot w:val="00AC6772"/>
     <w:rsid w:val="001451E5"/>
     <w:rsid w:val="00187211"/>
+    <w:rsid w:val="002F26CF"/>
+    <w:rsid w:val="005115E5"/>
+    <w:rsid w:val="006547DB"/>
     <w:rsid w:val="006D48A6"/>
     <w:rsid w:val="00744427"/>
     <w:rsid w:val="00751B6B"/>
     <w:rsid w:val="008047AE"/>
     <w:rsid w:val="00891CFE"/>
+    <w:rsid w:val="00973F98"/>
+    <w:rsid w:val="0097618D"/>
+    <w:rsid w:val="00A63735"/>
     <w:rsid w:val="00A832D8"/>
     <w:rsid w:val="00AC6772"/>
     <w:rsid w:val="00BB0783"/>
+    <w:rsid w:val="00D17E41"/>
     <w:rsid w:val="00E56C5A"/>
     <w:rsid w:val="00E779B4"/>
     <w:rsid w:val="00EC34E2"/>
@@ -4813,6 +4793,14 @@
     <w:name w:val="7343081E4B224F218B2BB6A5C6BE180B"/>
     <w:rsid w:val="001451E5"/>
   </w:style>
+  <w:style w:type="paragraph" w:customStyle="1" w:styleId="65222DC78E4345FBBCB785A8875F5D42">
+    <w:name w:val="65222DC78E4345FBBCB785A8875F5D42"/>
+    <w:rsid w:val="005115E5"/>
+  </w:style>
+  <w:style w:type="paragraph" w:customStyle="1" w:styleId="E09AA25F24E147058F6444290F26B917">
+    <w:name w:val="E09AA25F24E147058F6444290F26B917"/>
+    <w:rsid w:val="002F26CF"/>
+  </w:style>
 </w:styles>
 </file>
 
@@ -5220,6 +5208,14 @@
   <w:style w:type="paragraph" w:customStyle="1" w:styleId="7343081E4B224F218B2BB6A5C6BE180B">
     <w:name w:val="7343081E4B224F218B2BB6A5C6BE180B"/>
     <w:rsid w:val="001451E5"/>
+  </w:style>
+  <w:style w:type="paragraph" w:customStyle="1" w:styleId="65222DC78E4345FBBCB785A8875F5D42">
+    <w:name w:val="65222DC78E4345FBBCB785A8875F5D42"/>
+    <w:rsid w:val="005115E5"/>
+  </w:style>
+  <w:style w:type="paragraph" w:customStyle="1" w:styleId="E09AA25F24E147058F6444290F26B917">
+    <w:name w:val="E09AA25F24E147058F6444290F26B917"/>
+    <w:rsid w:val="002F26CF"/>
   </w:style>
 </w:styles>
 </file>
@@ -5497,7 +5493,7 @@
 </file>
 
 <file path=customXml/itemProps1.xml><?xml version="1.0" encoding="utf-8"?>
-<ds:datastoreItem xmlns:ds="http://schemas.openxmlformats.org/officeDocument/2006/customXml" ds:itemID="{44674E0F-57B0-46DA-8E30-6521348D3C1A}">
+<ds:datastoreItem xmlns:ds="http://schemas.openxmlformats.org/officeDocument/2006/customXml" ds:itemID="{1E6A9437-E7D7-487D-BCC5-8DA3080C5BD9}">
   <ds:schemaRefs>
     <ds:schemaRef ds:uri="http://schemas.openxmlformats.org/officeDocument/2006/bibliography"/>
   </ds:schemaRefs>

</xml_diff>